<commit_message>
angular2 and ionic2 note
</commit_message>
<xml_diff>
--- a/anular2开始学习.docx
+++ b/anular2开始学习.docx
@@ -1792,6 +1792,7 @@
     <w:p>
       <w:pPr>
         <w:numPr>
+          <w:ilvl w:val="0"/>
           <w:numId w:val="0"/>
         </w:numPr>
         <w:ind w:left="420" w:leftChars="0" w:firstLine="420" w:firstLineChars="0"/>
@@ -1895,6 +1896,7 @@
     <w:p>
       <w:pPr>
         <w:numPr>
+          <w:ilvl w:val="0"/>
           <w:numId w:val="0"/>
         </w:numPr>
         <w:ind w:left="420" w:leftChars="0" w:firstLine="420" w:firstLineChars="0"/>
@@ -2026,6 +2028,7 @@
     <w:p>
       <w:pPr>
         <w:numPr>
+          <w:ilvl w:val="0"/>
           <w:numId w:val="0"/>
         </w:numPr>
         <w:ind w:left="420" w:leftChars="0" w:firstLine="420" w:firstLineChars="0"/>
@@ -2045,6 +2048,7 @@
     <w:p>
       <w:pPr>
         <w:numPr>
+          <w:ilvl w:val="0"/>
           <w:numId w:val="0"/>
         </w:numPr>
         <w:ind w:left="840" w:leftChars="0" w:firstLine="420" w:firstLineChars="0"/>
@@ -2064,6 +2068,7 @@
     <w:p>
       <w:pPr>
         <w:numPr>
+          <w:ilvl w:val="0"/>
           <w:numId w:val="0"/>
         </w:numPr>
         <w:ind w:left="840" w:leftChars="0" w:firstLine="420" w:firstLineChars="0"/>
@@ -2077,36 +2082,101 @@
           <w:rFonts w:hint="eastAsia"/>
           <w:lang w:val="en-US" w:eastAsia="zh-CN"/>
         </w:rPr>
-        <w:t>第一种：访问这个属性的方式是通过 usern.className.某个属性</w:t>
+        <w:t>第一种：访问这个属性的方式是通过 usern.className.某个属性   来访问</w:t>
+      </w:r>
+    </w:p>
+    <w:p>
+      <w:pPr>
+        <w:numPr>
+          <w:ilvl w:val="0"/>
+          <w:numId w:val="0"/>
+        </w:numPr>
+        <w:ind w:left="840" w:leftChars="0" w:firstLine="420" w:firstLineChars="0"/>
+        <w:rPr>
+          <w:rFonts w:hint="eastAsia"/>
+          <w:lang w:val="en-US" w:eastAsia="zh-CN"/>
+        </w:rPr>
+      </w:pPr>
+      <w:r>
+        <w:rPr>
+          <w:rFonts w:hint="eastAsia"/>
+          <w:lang w:val="en-US" w:eastAsia="zh-CN"/>
+        </w:rPr>
+        <w:t>第二种：访问属性是通过 usern.某个属性 来访问</w:t>
+      </w:r>
+    </w:p>
+    <w:p>
+      <w:pPr>
+        <w:numPr>
+          <w:ilvl w:val="0"/>
+          <w:numId w:val="10"/>
+        </w:numPr>
+        <w:ind w:left="0" w:leftChars="0" w:firstLine="0" w:firstLineChars="0"/>
+        <w:rPr>
+          <w:rFonts w:hint="eastAsia"/>
+          <w:lang w:val="en-US" w:eastAsia="zh-CN"/>
+        </w:rPr>
+      </w:pPr>
+      <w:r>
+        <w:rPr>
+          <w:rFonts w:hint="eastAsia"/>
+          <w:lang w:val="en-US" w:eastAsia="zh-CN"/>
+        </w:rPr>
+        <w:t>对于特别的装饰器@Input,@Output</w:t>
+      </w:r>
+    </w:p>
+    <w:p>
+      <w:pPr>
+        <w:numPr>
+          <w:numId w:val="0"/>
+        </w:numPr>
+        <w:ind w:left="420" w:leftChars="0"/>
+        <w:rPr>
+          <w:rFonts w:hint="eastAsia"/>
+          <w:lang w:val="en-US" w:eastAsia="zh-CN"/>
+        </w:rPr>
+      </w:pPr>
+      <w:r>
+        <w:rPr>
+          <w:rFonts w:hint="eastAsia"/>
+          <w:lang w:val="en-US" w:eastAsia="zh-CN"/>
+        </w:rPr>
+        <w:t>@Input:作用是为了 从 父 向 子 ，两个不同的作用域之间传值，在子中获取传送的值，通过这个装饰器 来获取 元数据；</w:t>
+      </w:r>
+    </w:p>
+    <w:p>
+      <w:pPr>
+        <w:numPr>
+          <w:numId w:val="0"/>
+        </w:numPr>
+        <w:ind w:left="420" w:leftChars="0"/>
+        <w:rPr>
+          <w:rFonts w:hint="eastAsia"/>
+          <w:lang w:val="en-US" w:eastAsia="zh-CN"/>
+        </w:rPr>
+      </w:pPr>
+      <w:r>
+        <w:rPr>
+          <w:rFonts w:hint="eastAsia"/>
+          <w:lang w:val="en-US" w:eastAsia="zh-CN"/>
+        </w:rPr>
+        <w:t>@Output:作用是识别 从 子 到 父，获取在子中发生的 事件 传送 给 父，在 父 中执行相应的操作；</w:t>
       </w:r>
       <w:bookmarkStart w:id="0" w:name="_GoBack"/>
       <w:bookmarkEnd w:id="0"/>
-      <w:r>
-        <w:rPr>
-          <w:rFonts w:hint="eastAsia"/>
-          <w:lang w:val="en-US" w:eastAsia="zh-CN"/>
-        </w:rPr>
-        <w:t xml:space="preserve">   来访问</w:t>
-      </w:r>
-    </w:p>
-    <w:p>
-      <w:pPr>
-        <w:numPr>
-          <w:numId w:val="0"/>
-        </w:numPr>
-        <w:ind w:left="840" w:leftChars="0" w:firstLine="420" w:firstLineChars="0"/>
-        <w:rPr>
-          <w:rFonts w:hint="eastAsia"/>
-          <w:lang w:val="en-US" w:eastAsia="zh-CN"/>
-        </w:rPr>
-      </w:pPr>
-      <w:r>
-        <w:rPr>
-          <w:rFonts w:hint="eastAsia"/>
-          <w:lang w:val="en-US" w:eastAsia="zh-CN"/>
-        </w:rPr>
-        <w:t>第二种：访问属性是通过 usern.某个属性 来访问</w:t>
-      </w:r>
+    </w:p>
+    <w:p>
+      <w:pPr>
+        <w:numPr>
+          <w:ilvl w:val="-2"/>
+          <w:numId w:val="0"/>
+        </w:numPr>
+        <w:ind w:left="0" w:leftChars="0" w:firstLine="0" w:firstLineChars="0"/>
+        <w:rPr>
+          <w:rFonts w:hint="eastAsia"/>
+          <w:lang w:val="en-US" w:eastAsia="zh-CN"/>
+        </w:rPr>
+      </w:pPr>
     </w:p>
     <w:sectPr>
       <w:pgSz w:w="11906" w:h="16838"/>
@@ -2706,6 +2776,138 @@
       <w:suff w:val="nothing"/>
       <w:lvlText w:val="%1)"/>
       <w:lvlJc w:val="left"/>
+    </w:lvl>
+  </w:abstractNum>
+  <w:abstractNum w:abstractNumId="9">
+    <w:nsid w:val="5A054AA7"/>
+    <w:multiLevelType w:val="multilevel"/>
+    <w:tmpl w:val="5A054AA7"/>
+    <w:lvl w:ilvl="0" w:tentative="0">
+      <w:start w:val="4"/>
+      <w:numFmt w:val="decimal"/>
+      <w:suff w:val="nothing"/>
+      <w:lvlText w:val="%1、"/>
+      <w:lvlJc w:val="left"/>
+    </w:lvl>
+    <w:lvl w:ilvl="1" w:tentative="0">
+      <w:start w:val="1"/>
+      <w:numFmt w:val="lowerLetter"/>
+      <w:lvlText w:val="%2)"/>
+      <w:lvlJc w:val="left"/>
+      <w:pPr>
+        <w:tabs>
+          <w:tab w:val="left" w:pos="840"/>
+        </w:tabs>
+        <w:ind w:left="840" w:leftChars="0" w:hanging="420" w:firstLineChars="0"/>
+      </w:pPr>
+      <w:rPr>
+        <w:rFonts w:hint="default"/>
+      </w:rPr>
+    </w:lvl>
+    <w:lvl w:ilvl="2" w:tentative="0">
+      <w:start w:val="1"/>
+      <w:numFmt w:val="lowerRoman"/>
+      <w:lvlText w:val="%3."/>
+      <w:lvlJc w:val="left"/>
+      <w:pPr>
+        <w:tabs>
+          <w:tab w:val="left" w:pos="1260"/>
+        </w:tabs>
+        <w:ind w:left="1260" w:leftChars="0" w:hanging="420" w:firstLineChars="0"/>
+      </w:pPr>
+      <w:rPr>
+        <w:rFonts w:hint="default"/>
+      </w:rPr>
+    </w:lvl>
+    <w:lvl w:ilvl="3" w:tentative="0">
+      <w:start w:val="1"/>
+      <w:numFmt w:val="decimal"/>
+      <w:lvlText w:val="%4."/>
+      <w:lvlJc w:val="left"/>
+      <w:pPr>
+        <w:tabs>
+          <w:tab w:val="left" w:pos="1680"/>
+        </w:tabs>
+        <w:ind w:left="1680" w:leftChars="0" w:hanging="420" w:firstLineChars="0"/>
+      </w:pPr>
+      <w:rPr>
+        <w:rFonts w:hint="default"/>
+      </w:rPr>
+    </w:lvl>
+    <w:lvl w:ilvl="4" w:tentative="0">
+      <w:start w:val="1"/>
+      <w:numFmt w:val="lowerLetter"/>
+      <w:lvlText w:val="%5)"/>
+      <w:lvlJc w:val="left"/>
+      <w:pPr>
+        <w:tabs>
+          <w:tab w:val="left" w:pos="2100"/>
+        </w:tabs>
+        <w:ind w:left="2100" w:leftChars="0" w:hanging="420" w:firstLineChars="0"/>
+      </w:pPr>
+      <w:rPr>
+        <w:rFonts w:hint="default"/>
+      </w:rPr>
+    </w:lvl>
+    <w:lvl w:ilvl="5" w:tentative="0">
+      <w:start w:val="1"/>
+      <w:numFmt w:val="lowerRoman"/>
+      <w:lvlText w:val="%6."/>
+      <w:lvlJc w:val="left"/>
+      <w:pPr>
+        <w:tabs>
+          <w:tab w:val="left" w:pos="2520"/>
+        </w:tabs>
+        <w:ind w:left="2520" w:leftChars="0" w:hanging="420" w:firstLineChars="0"/>
+      </w:pPr>
+      <w:rPr>
+        <w:rFonts w:hint="default"/>
+      </w:rPr>
+    </w:lvl>
+    <w:lvl w:ilvl="6" w:tentative="0">
+      <w:start w:val="1"/>
+      <w:numFmt w:val="decimal"/>
+      <w:lvlText w:val="%7."/>
+      <w:lvlJc w:val="left"/>
+      <w:pPr>
+        <w:tabs>
+          <w:tab w:val="left" w:pos="2940"/>
+        </w:tabs>
+        <w:ind w:left="2940" w:leftChars="0" w:hanging="420" w:firstLineChars="0"/>
+      </w:pPr>
+      <w:rPr>
+        <w:rFonts w:hint="default"/>
+      </w:rPr>
+    </w:lvl>
+    <w:lvl w:ilvl="7" w:tentative="0">
+      <w:start w:val="1"/>
+      <w:numFmt w:val="lowerLetter"/>
+      <w:lvlText w:val="%8)"/>
+      <w:lvlJc w:val="left"/>
+      <w:pPr>
+        <w:tabs>
+          <w:tab w:val="left" w:pos="3360"/>
+        </w:tabs>
+        <w:ind w:left="3360" w:leftChars="0" w:hanging="420" w:firstLineChars="0"/>
+      </w:pPr>
+      <w:rPr>
+        <w:rFonts w:hint="default"/>
+      </w:rPr>
+    </w:lvl>
+    <w:lvl w:ilvl="8" w:tentative="0">
+      <w:start w:val="1"/>
+      <w:numFmt w:val="lowerRoman"/>
+      <w:lvlText w:val="%9."/>
+      <w:lvlJc w:val="left"/>
+      <w:pPr>
+        <w:tabs>
+          <w:tab w:val="left" w:pos="3780"/>
+        </w:tabs>
+        <w:ind w:left="3780" w:leftChars="0" w:hanging="420" w:firstLineChars="0"/>
+      </w:pPr>
+      <w:rPr>
+        <w:rFonts w:hint="default"/>
+      </w:rPr>
     </w:lvl>
   </w:abstractNum>
   <w:num w:numId="1">
@@ -2734,6 +2936,9 @@
   </w:num>
   <w:num w:numId="9">
     <w:abstractNumId w:val="8"/>
+  </w:num>
+  <w:num w:numId="10">
+    <w:abstractNumId w:val="9"/>
   </w:num>
 </w:numbering>
 </file>

</xml_diff>